<commit_message>
Skrevet individuell vurdering, skrvet dokumentasjon, og lagt inn michals og joakims evaluering
</commit_message>
<xml_diff>
--- a/Individuell_Michal.docx
+++ b/Individuell_Michal.docx
@@ -1,6 +1,6 @@
 
 <file path=word/document.xml><?xml version="1.0" encoding="utf-8"?>
-<w:document xmlns:wpc="http://schemas.microsoft.com/office/word/2010/wordprocessingCanvas" xmlns:cx="http://schemas.microsoft.com/office/drawing/2014/chartex" xmlns:cx1="http://schemas.microsoft.com/office/drawing/2015/9/8/chartex" xmlns:cx2="http://schemas.microsoft.com/office/drawing/2015/10/21/chartex" xmlns:cx3="http://schemas.microsoft.com/office/drawing/2016/5/9/chartex" xmlns:cx4="http://schemas.microsoft.com/office/drawing/2016/5/10/chartex" xmlns:cx5="http://schemas.microsoft.com/office/drawing/2016/5/11/chartex" xmlns:cx6="http://schemas.microsoft.com/office/drawing/2016/5/12/chartex" xmlns:cx7="http://schemas.microsoft.com/office/drawing/2016/5/13/chartex" xmlns:cx8="http://schemas.microsoft.com/office/drawing/2016/5/14/chartex" xmlns:mc="http://schemas.openxmlformats.org/markup-compatibility/2006" xmlns:aink="http://schemas.microsoft.com/office/drawing/2016/ink" xmlns:am3d="http://schemas.microsoft.com/office/drawing/2017/model3d" xmlns:o="urn:schemas-microsoft-com:office:office" xmlns:r="http://schemas.openxmlformats.org/officeDocument/2006/relationships" xmlns:m="http://schemas.openxmlformats.org/officeDocument/2006/math" xmlns:v="urn:schemas-microsoft-com:vml" xmlns:wp14="http://schemas.microsoft.com/office/word/2010/wordprocessingDrawing" xmlns:wp="http://schemas.openxmlformats.org/drawingml/2006/wordprocessingDrawing" xmlns:w10="urn:schemas-microsoft-com:office:word" xmlns:w="http://schemas.openxmlformats.org/wordprocessingml/2006/main" xmlns:w14="http://schemas.microsoft.com/office/word/2010/wordml" xmlns:w15="http://schemas.microsoft.com/office/word/2012/wordml" xmlns:w16cid="http://schemas.microsoft.com/office/word/2016/wordml/cid" xmlns:w16se="http://schemas.microsoft.com/office/word/2015/wordml/symex" xmlns:wpg="http://schemas.microsoft.com/office/word/2010/wordprocessingGroup" xmlns:wpi="http://schemas.microsoft.com/office/word/2010/wordprocessingInk" xmlns:wne="http://schemas.microsoft.com/office/word/2006/wordml" xmlns:wps="http://schemas.microsoft.com/office/word/2010/wordprocessingShape" mc:Ignorable="w14 w15 w16se w16cid wp14">
+<w:document xmlns:wpc="http://schemas.microsoft.com/office/word/2010/wordprocessingCanvas" xmlns:cx="http://schemas.microsoft.com/office/drawing/2014/chartex" xmlns:cx1="http://schemas.microsoft.com/office/drawing/2015/9/8/chartex" xmlns:cx2="http://schemas.microsoft.com/office/drawing/2015/10/21/chartex" xmlns:cx3="http://schemas.microsoft.com/office/drawing/2016/5/9/chartex" xmlns:cx4="http://schemas.microsoft.com/office/drawing/2016/5/10/chartex" xmlns:cx5="http://schemas.microsoft.com/office/drawing/2016/5/11/chartex" xmlns:cx6="http://schemas.microsoft.com/office/drawing/2016/5/12/chartex" xmlns:cx7="http://schemas.microsoft.com/office/drawing/2016/5/13/chartex" xmlns:cx8="http://schemas.microsoft.com/office/drawing/2016/5/14/chartex" xmlns:mc="http://schemas.openxmlformats.org/markup-compatibility/2006" xmlns:aink="http://schemas.microsoft.com/office/drawing/2016/ink" xmlns:am3d="http://schemas.microsoft.com/office/drawing/2017/model3d" xmlns:o="urn:schemas-microsoft-com:office:office" xmlns:r="http://schemas.openxmlformats.org/officeDocument/2006/relationships" xmlns:m="http://schemas.openxmlformats.org/officeDocument/2006/math" xmlns:v="urn:schemas-microsoft-com:vml" xmlns:wp14="http://schemas.microsoft.com/office/word/2010/wordprocessingDrawing" xmlns:wp="http://schemas.openxmlformats.org/drawingml/2006/wordprocessingDrawing" xmlns:w10="urn:schemas-microsoft-com:office:word" xmlns:w="http://schemas.openxmlformats.org/wordprocessingml/2006/main" xmlns:w14="http://schemas.microsoft.com/office/word/2010/wordml" xmlns:w15="http://schemas.microsoft.com/office/word/2012/wordml" xmlns:w16cex="http://schemas.microsoft.com/office/word/2018/wordml/cex" xmlns:w16cid="http://schemas.microsoft.com/office/word/2016/wordml/cid" xmlns:w16="http://schemas.microsoft.com/office/word/2018/wordml" xmlns:w16se="http://schemas.microsoft.com/office/word/2015/wordml/symex" xmlns:wpg="http://schemas.microsoft.com/office/word/2010/wordprocessingGroup" xmlns:wpi="http://schemas.microsoft.com/office/word/2010/wordprocessingInk" xmlns:wne="http://schemas.microsoft.com/office/word/2006/wordml" xmlns:wps="http://schemas.microsoft.com/office/word/2010/wordprocessingShape" mc:Ignorable="w14 w15 w16se w16cid w16 w16cex wp14">
   <w:body>
     <w:p>
       <w:pPr>
@@ -155,10 +155,6 @@
       <w:r>
         <w:t>Til neste gang hadde jeg vært mer pirkete på at testene lages før selve funksjonaliteten(Vi prøvde å kjøre TDD). Innimellom var det slik at funksjonalitet har blitt levert uten testene, bare fordi at de har blitt glemt. Da jeg senere skulle jobbe på funksjonaliteten uten tester, var det veldig lett for å brekke programmet, og oftest måtte en eller to tester skrives før jeg kunne fortsette å utvide funksjonaliteten. Likevel, har det vært veldig lærerikt å prøve å «rydde opp» etter andre, og jeg er fornøyd med mengden kunnskap jeg fikk ut av prosjektet.</w:t>
       </w:r>
-    </w:p>
-    <w:p>
-      <w:bookmarkStart w:id="0" w:name="_GoBack"/>
-      <w:bookmarkEnd w:id="0"/>
     </w:p>
     <w:p/>
     <w:p/>
@@ -173,7 +169,7 @@
 </file>
 
 <file path=word/styles.xml><?xml version="1.0" encoding="utf-8"?>
-<w:styles xmlns:mc="http://schemas.openxmlformats.org/markup-compatibility/2006" xmlns:r="http://schemas.openxmlformats.org/officeDocument/2006/relationships" xmlns:w="http://schemas.openxmlformats.org/wordprocessingml/2006/main" xmlns:w14="http://schemas.microsoft.com/office/word/2010/wordml" xmlns:w15="http://schemas.microsoft.com/office/word/2012/wordml" xmlns:w16cid="http://schemas.microsoft.com/office/word/2016/wordml/cid" xmlns:w16se="http://schemas.microsoft.com/office/word/2015/wordml/symex" mc:Ignorable="w14 w15 w16se w16cid">
+<w:styles xmlns:mc="http://schemas.openxmlformats.org/markup-compatibility/2006" xmlns:r="http://schemas.openxmlformats.org/officeDocument/2006/relationships" xmlns:w="http://schemas.openxmlformats.org/wordprocessingml/2006/main" xmlns:w14="http://schemas.microsoft.com/office/word/2010/wordml" xmlns:w15="http://schemas.microsoft.com/office/word/2012/wordml" xmlns:w16cex="http://schemas.microsoft.com/office/word/2018/wordml/cex" xmlns:w16cid="http://schemas.microsoft.com/office/word/2016/wordml/cid" xmlns:w16="http://schemas.microsoft.com/office/word/2018/wordml" xmlns:w16se="http://schemas.microsoft.com/office/word/2015/wordml/symex" mc:Ignorable="w14 w15 w16se w16cid w16 w16cex">
   <w:docDefaults>
     <w:rPrDefault>
       <w:rPr>
@@ -571,13 +567,13 @@
     <w:name w:val="Normal"/>
     <w:qFormat/>
   </w:style>
-  <w:style w:type="character" w:default="1" w:styleId="DefaultParagraphFont">
+  <w:style w:type="character" w:default="1" w:styleId="Standardskriftforavsnitt">
     <w:name w:val="Default Paragraph Font"/>
     <w:uiPriority w:val="1"/>
     <w:semiHidden/>
     <w:unhideWhenUsed/>
   </w:style>
-  <w:style w:type="table" w:default="1" w:styleId="TableNormal">
+  <w:style w:type="table" w:default="1" w:styleId="Vanligtabell">
     <w:name w:val="Normal Table"/>
     <w:uiPriority w:val="99"/>
     <w:semiHidden/>
@@ -592,15 +588,15 @@
       </w:tblCellMar>
     </w:tblPr>
   </w:style>
-  <w:style w:type="numbering" w:default="1" w:styleId="NoList">
+  <w:style w:type="numbering" w:default="1" w:styleId="Ingenliste">
     <w:name w:val="No List"/>
     <w:uiPriority w:val="99"/>
     <w:semiHidden/>
     <w:unhideWhenUsed/>
   </w:style>
-  <w:style w:type="character" w:styleId="Hyperlink">
+  <w:style w:type="character" w:styleId="Hyperkobling">
     <w:name w:val="Hyperlink"/>
-    <w:basedOn w:val="DefaultParagraphFont"/>
+    <w:basedOn w:val="Standardskriftforavsnitt"/>
     <w:uiPriority w:val="99"/>
     <w:unhideWhenUsed/>
     <w:rsid w:val="00A84A86"/>
@@ -609,9 +605,9 @@
       <w:u w:val="single"/>
     </w:rPr>
   </w:style>
-  <w:style w:type="character" w:styleId="UnresolvedMention">
+  <w:style w:type="character" w:styleId="Ulstomtale">
     <w:name w:val="Unresolved Mention"/>
-    <w:basedOn w:val="DefaultParagraphFont"/>
+    <w:basedOn w:val="Standardskriftforavsnitt"/>
     <w:uiPriority w:val="99"/>
     <w:semiHidden/>
     <w:unhideWhenUsed/>

</xml_diff>